<commit_message>
final change before submission
</commit_message>
<xml_diff>
--- a/QBIO7008_Research/QBIO7008_report/QBIO7008_report.docx
+++ b/QBIO7008_Research/QBIO7008_report/QBIO7008_report.docx
@@ -76,18 +76,22 @@
           <w:sz w:val="32"/>
           <w:szCs w:val="32"/>
         </w:rPr>
-        <w:t>f</w:t>
-      </w:r>
-      <w:r>
-        <w:rPr>
+        <w:t>final research report</w:t>
+      </w:r>
+    </w:p>
+    <w:p>
+      <w:pPr>
+        <w:rPr>
+          <w:b/>
+          <w:bCs/>
           <w:sz w:val="32"/>
           <w:szCs w:val="32"/>
         </w:rPr>
-        <w:t>inal research report</w:t>
-      </w:r>
-    </w:p>
-    <w:p>
-      <w:pPr>
+      </w:pPr>
+    </w:p>
+    <w:p>
+      <w:pPr>
+        <w:jc w:val="center"/>
         <w:rPr>
           <w:b/>
           <w:bCs/>
@@ -95,71 +99,69 @@
           <w:szCs w:val="32"/>
         </w:rPr>
       </w:pPr>
-    </w:p>
-    <w:p>
-      <w:pPr>
-        <w:jc w:val="center"/>
+      <w:r>
         <w:rPr>
           <w:b/>
           <w:bCs/>
           <w:sz w:val="32"/>
           <w:szCs w:val="32"/>
         </w:rPr>
-      </w:pPr>
-      <w:r>
-        <w:rPr>
-          <w:b/>
-          <w:bCs/>
+        <w:t xml:space="preserve">Name: </w:t>
+      </w:r>
+      <w:r>
+        <w:rPr>
           <w:sz w:val="32"/>
           <w:szCs w:val="32"/>
         </w:rPr>
-        <w:t xml:space="preserve">Name: </w:t>
-      </w:r>
-      <w:r>
-        <w:rPr>
+        <w:t>Yiqian Li</w:t>
+      </w:r>
+    </w:p>
+    <w:p>
+      <w:pPr>
+        <w:jc w:val="center"/>
+        <w:rPr>
+          <w:b/>
+          <w:bCs/>
           <w:sz w:val="32"/>
           <w:szCs w:val="32"/>
         </w:rPr>
-        <w:t>Yiqian Li</w:t>
-      </w:r>
-    </w:p>
-    <w:p>
-      <w:pPr>
-        <w:jc w:val="center"/>
+      </w:pPr>
+      <w:r>
         <w:rPr>
           <w:b/>
           <w:bCs/>
           <w:sz w:val="32"/>
           <w:szCs w:val="32"/>
         </w:rPr>
-      </w:pPr>
-      <w:r>
-        <w:rPr>
-          <w:b/>
-          <w:bCs/>
+        <w:t xml:space="preserve">Student ID: </w:t>
+      </w:r>
+      <w:r>
+        <w:rPr>
           <w:sz w:val="32"/>
           <w:szCs w:val="32"/>
         </w:rPr>
-        <w:t xml:space="preserve">Student ID: </w:t>
-      </w:r>
-      <w:r>
-        <w:rPr>
+        <w:t>45186455</w:t>
+      </w:r>
+    </w:p>
+    <w:p>
+      <w:pPr>
+        <w:jc w:val="center"/>
+        <w:rPr>
+          <w:b/>
+          <w:bCs/>
           <w:sz w:val="32"/>
           <w:szCs w:val="32"/>
         </w:rPr>
-        <w:t>45186455</w:t>
-      </w:r>
-    </w:p>
-    <w:p>
-      <w:pPr>
-        <w:jc w:val="center"/>
+      </w:pPr>
+      <w:r>
         <w:rPr>
           <w:b/>
           <w:bCs/>
           <w:sz w:val="32"/>
           <w:szCs w:val="32"/>
         </w:rPr>
-      </w:pPr>
+        <w:t>Word Count</w:t>
+      </w:r>
       <w:r>
         <w:rPr>
           <w:b/>
@@ -167,38 +169,33 @@
           <w:sz w:val="32"/>
           <w:szCs w:val="32"/>
         </w:rPr>
-        <w:t>Word Count:</w:t>
-      </w:r>
-    </w:p>
-    <w:p>
-      <w:pPr>
+        <w:t xml:space="preserve"> Main Text</w:t>
+      </w:r>
+      <w:r>
         <w:rPr>
           <w:b/>
           <w:bCs/>
           <w:sz w:val="32"/>
           <w:szCs w:val="32"/>
         </w:rPr>
-      </w:pPr>
-    </w:p>
-    <w:p>
-      <w:pPr>
+        <w:t>:</w:t>
+      </w:r>
+      <w:r>
         <w:rPr>
           <w:b/>
           <w:bCs/>
           <w:sz w:val="32"/>
           <w:szCs w:val="32"/>
         </w:rPr>
-      </w:pPr>
-    </w:p>
-    <w:p>
-      <w:pPr>
-        <w:rPr>
-          <w:b/>
-          <w:bCs/>
+        <w:t xml:space="preserve"> </w:t>
+      </w:r>
+      <w:r>
+        <w:rPr>
           <w:sz w:val="32"/>
           <w:szCs w:val="32"/>
         </w:rPr>
-      </w:pPr>
+        <w:t>3050</w:t>
+      </w:r>
     </w:p>
     <w:p>
       <w:pPr>
@@ -323,26 +320,65 @@
     <w:p>
       <w:pPr>
         <w:rPr>
+          <w:b/>
+          <w:bCs/>
           <w:sz w:val="32"/>
           <w:szCs w:val="32"/>
         </w:rPr>
       </w:pPr>
-      <w:r>
+    </w:p>
+    <w:p>
+      <w:pPr>
         <w:rPr>
           <w:b/>
           <w:bCs/>
           <w:sz w:val="32"/>
           <w:szCs w:val="32"/>
         </w:rPr>
+      </w:pPr>
+    </w:p>
+    <w:p>
+      <w:pPr>
+        <w:rPr>
+          <w:b/>
+          <w:bCs/>
+          <w:sz w:val="32"/>
+          <w:szCs w:val="32"/>
+        </w:rPr>
+      </w:pPr>
+    </w:p>
+    <w:p>
+      <w:pPr>
+        <w:rPr>
+          <w:sz w:val="32"/>
+          <w:szCs w:val="32"/>
+        </w:rPr>
+      </w:pPr>
+      <w:r>
+        <w:rPr>
+          <w:b/>
+          <w:bCs/>
+          <w:color w:val="1F3864" w:themeColor="accent1" w:themeShade="80"/>
+          <w:sz w:val="32"/>
+          <w:szCs w:val="32"/>
+        </w:rPr>
         <w:lastRenderedPageBreak/>
         <w:t>Title:</w:t>
       </w:r>
       <w:r>
         <w:rPr>
+          <w:color w:val="1F3864" w:themeColor="accent1" w:themeShade="80"/>
           <w:sz w:val="32"/>
           <w:szCs w:val="32"/>
         </w:rPr>
-        <w:t xml:space="preserve"> The impact of yellow fungus disease (</w:t>
+        <w:t xml:space="preserve"> </w:t>
+      </w:r>
+      <w:r>
+        <w:rPr>
+          <w:sz w:val="32"/>
+          <w:szCs w:val="32"/>
+        </w:rPr>
+        <w:t>The impact of yellow fungus disease (</w:t>
       </w:r>
       <w:proofErr w:type="spellStart"/>
       <w:r>
@@ -415,6 +451,7 @@
         <w:rPr>
           <w:b/>
           <w:bCs/>
+          <w:color w:val="1F3864" w:themeColor="accent1" w:themeShade="80"/>
           <w:sz w:val="32"/>
           <w:szCs w:val="32"/>
         </w:rPr>
@@ -423,6 +460,7 @@
         <w:rPr>
           <w:b/>
           <w:bCs/>
+          <w:color w:val="1F3864" w:themeColor="accent1" w:themeShade="80"/>
           <w:sz w:val="32"/>
           <w:szCs w:val="32"/>
         </w:rPr>
@@ -520,42 +558,7 @@
           <w:sz w:val="24"/>
           <w:szCs w:val="24"/>
         </w:rPr>
-        <w:t xml:space="preserve"> of </w:t>
-      </w:r>
-      <w:r>
-        <w:rPr>
-          <w:sz w:val="24"/>
-          <w:szCs w:val="24"/>
-        </w:rPr>
-        <w:t>this project was</w:t>
-      </w:r>
-      <w:r>
-        <w:rPr>
-          <w:sz w:val="24"/>
-          <w:szCs w:val="24"/>
-        </w:rPr>
-        <w:t xml:space="preserve"> </w:t>
-      </w:r>
-      <w:r>
-        <w:rPr>
-          <w:sz w:val="24"/>
-          <w:szCs w:val="24"/>
-        </w:rPr>
-        <w:t xml:space="preserve">to investigate </w:t>
-      </w:r>
-      <w:r>
-        <w:rPr>
-          <w:sz w:val="24"/>
-          <w:szCs w:val="24"/>
-        </w:rPr>
-        <w:t xml:space="preserve">how the body temperature of the dragons would change at a within individual level through time when the YFD was involved. </w:t>
-      </w:r>
-      <w:r>
-        <w:rPr>
-          <w:sz w:val="24"/>
-          <w:szCs w:val="24"/>
-        </w:rPr>
-        <w:t xml:space="preserve">The results we got were inconclusive due to the many limitations of the </w:t>
+        <w:t xml:space="preserve"> of this project was to investigate how the body temperature of the dragons would change at a within individual level through time when the YFD was involved. The results we got were inconclusive due to the many limitations of the </w:t>
       </w:r>
       <w:r>
         <w:rPr>
@@ -585,6 +588,7 @@
         <w:rPr>
           <w:b/>
           <w:bCs/>
+          <w:color w:val="1F3864" w:themeColor="accent1" w:themeShade="80"/>
           <w:sz w:val="32"/>
           <w:szCs w:val="32"/>
         </w:rPr>
@@ -593,6 +597,7 @@
         <w:rPr>
           <w:b/>
           <w:bCs/>
+          <w:color w:val="1F3864" w:themeColor="accent1" w:themeShade="80"/>
           <w:sz w:val="32"/>
           <w:szCs w:val="32"/>
         </w:rPr>
@@ -602,6 +607,7 @@
         <w:rPr>
           <w:b/>
           <w:bCs/>
+          <w:color w:val="1F3864" w:themeColor="accent1" w:themeShade="80"/>
           <w:sz w:val="32"/>
           <w:szCs w:val="32"/>
         </w:rPr>
@@ -611,6 +617,7 @@
         <w:rPr>
           <w:b/>
           <w:bCs/>
+          <w:color w:val="1F3864" w:themeColor="accent1" w:themeShade="80"/>
           <w:sz w:val="32"/>
           <w:szCs w:val="32"/>
         </w:rPr>
@@ -5187,6 +5194,7 @@
         <w:rPr>
           <w:b/>
           <w:bCs/>
+          <w:color w:val="1F3864" w:themeColor="accent1" w:themeShade="80"/>
           <w:sz w:val="28"/>
           <w:szCs w:val="28"/>
         </w:rPr>
@@ -5195,6 +5203,7 @@
         <w:rPr>
           <w:b/>
           <w:bCs/>
+          <w:color w:val="1F3864" w:themeColor="accent1" w:themeShade="80"/>
           <w:sz w:val="28"/>
           <w:szCs w:val="28"/>
         </w:rPr>
@@ -18499,14 +18508,7 @@
           <w:sz w:val="24"/>
           <w:szCs w:val="24"/>
         </w:rPr>
-        <w:t xml:space="preserve"> </w:t>
-      </w:r>
-      <w:r>
-        <w:rPr>
-          <w:sz w:val="24"/>
-          <w:szCs w:val="24"/>
-        </w:rPr>
-        <w:t>(figure 3)</w:t>
+        <w:t xml:space="preserve"> (figure 3)</w:t>
       </w:r>
       <w:r>
         <w:rPr>
@@ -19031,16 +19033,6 @@
           <w:szCs w:val="24"/>
         </w:rPr>
       </w:pPr>
-    </w:p>
-    <w:p>
-      <w:pPr>
-        <w:rPr>
-          <w:b/>
-          <w:bCs/>
-          <w:sz w:val="28"/>
-          <w:szCs w:val="28"/>
-        </w:rPr>
-      </w:pPr>
       <w:r>
         <w:rPr>
           <w:noProof/>
@@ -19048,13 +19040,13 @@
           <w:szCs w:val="24"/>
         </w:rPr>
         <w:drawing>
-          <wp:anchor distT="0" distB="0" distL="114300" distR="114300" simplePos="0" relativeHeight="251660288" behindDoc="1" locked="0" layoutInCell="1" allowOverlap="1" wp14:anchorId="544DA9DF" wp14:editId="463B39BD">
+          <wp:anchor distT="0" distB="0" distL="114300" distR="114300" simplePos="0" relativeHeight="251660288" behindDoc="1" locked="0" layoutInCell="1" allowOverlap="1" wp14:anchorId="544DA9DF" wp14:editId="3B120348">
             <wp:simplePos x="0" y="0"/>
             <wp:positionH relativeFrom="margin">
               <wp:align>center</wp:align>
             </wp:positionH>
             <wp:positionV relativeFrom="paragraph">
-              <wp:posOffset>15240</wp:posOffset>
+              <wp:posOffset>6350</wp:posOffset>
             </wp:positionV>
             <wp:extent cx="3784600" cy="2381623"/>
             <wp:effectExtent l="0" t="0" r="6350" b="0"/>
@@ -19163,26 +19155,6 @@
           <w:szCs w:val="28"/>
         </w:rPr>
       </w:pPr>
-    </w:p>
-    <w:p>
-      <w:pPr>
-        <w:rPr>
-          <w:b/>
-          <w:bCs/>
-          <w:sz w:val="28"/>
-          <w:szCs w:val="28"/>
-        </w:rPr>
-      </w:pPr>
-    </w:p>
-    <w:p>
-      <w:pPr>
-        <w:rPr>
-          <w:b/>
-          <w:bCs/>
-          <w:sz w:val="28"/>
-          <w:szCs w:val="28"/>
-        </w:rPr>
-      </w:pPr>
       <w:r>
         <w:rPr>
           <w:b/>
@@ -19191,14 +19163,15 @@
           <w:sz w:val="28"/>
           <w:szCs w:val="28"/>
         </w:rPr>
+        <w:lastRenderedPageBreak/>
         <w:drawing>
-          <wp:anchor distT="0" distB="0" distL="114300" distR="114300" simplePos="0" relativeHeight="251661312" behindDoc="1" locked="0" layoutInCell="1" allowOverlap="1" wp14:anchorId="01C10B80" wp14:editId="09961731">
+          <wp:anchor distT="0" distB="0" distL="114300" distR="114300" simplePos="0" relativeHeight="251661312" behindDoc="1" locked="0" layoutInCell="1" allowOverlap="1" wp14:anchorId="01C10B80" wp14:editId="783C7FE6">
             <wp:simplePos x="0" y="0"/>
             <wp:positionH relativeFrom="margin">
               <wp:align>center</wp:align>
             </wp:positionH>
             <wp:positionV relativeFrom="paragraph">
-              <wp:posOffset>8255</wp:posOffset>
+              <wp:posOffset>6350</wp:posOffset>
             </wp:positionV>
             <wp:extent cx="3708400" cy="2333671"/>
             <wp:effectExtent l="0" t="0" r="6350" b="9525"/>
@@ -19356,13 +19329,13 @@
           <w:szCs w:val="28"/>
         </w:rPr>
         <w:drawing>
-          <wp:anchor distT="0" distB="0" distL="114300" distR="114300" simplePos="0" relativeHeight="251662336" behindDoc="1" locked="0" layoutInCell="1" allowOverlap="1" wp14:anchorId="502A9739" wp14:editId="6A93E014">
+          <wp:anchor distT="0" distB="0" distL="114300" distR="114300" simplePos="0" relativeHeight="251662336" behindDoc="1" locked="0" layoutInCell="1" allowOverlap="1" wp14:anchorId="502A9739" wp14:editId="41F0715E">
             <wp:simplePos x="0" y="0"/>
             <wp:positionH relativeFrom="margin">
               <wp:align>center</wp:align>
             </wp:positionH>
             <wp:positionV relativeFrom="paragraph">
-              <wp:posOffset>2540</wp:posOffset>
+              <wp:posOffset>6350</wp:posOffset>
             </wp:positionV>
             <wp:extent cx="3844551" cy="2419350"/>
             <wp:effectExtent l="0" t="0" r="3810" b="0"/>
@@ -19481,6 +19454,26 @@
           <w:szCs w:val="28"/>
         </w:rPr>
       </w:pPr>
+    </w:p>
+    <w:p>
+      <w:pPr>
+        <w:rPr>
+          <w:b/>
+          <w:bCs/>
+          <w:sz w:val="28"/>
+          <w:szCs w:val="28"/>
+        </w:rPr>
+      </w:pPr>
+    </w:p>
+    <w:p>
+      <w:pPr>
+        <w:rPr>
+          <w:b/>
+          <w:bCs/>
+          <w:sz w:val="28"/>
+          <w:szCs w:val="28"/>
+        </w:rPr>
+      </w:pPr>
       <w:r>
         <w:rPr>
           <w:b/>
@@ -19490,13 +19483,13 @@
           <w:szCs w:val="28"/>
         </w:rPr>
         <w:drawing>
-          <wp:anchor distT="0" distB="0" distL="114300" distR="114300" simplePos="0" relativeHeight="251663360" behindDoc="1" locked="0" layoutInCell="1" allowOverlap="1" wp14:anchorId="03D0C543" wp14:editId="448954AE">
+          <wp:anchor distT="0" distB="0" distL="114300" distR="114300" simplePos="0" relativeHeight="251663360" behindDoc="1" locked="0" layoutInCell="1" allowOverlap="1" wp14:anchorId="03D0C543" wp14:editId="4B9F7A37">
             <wp:simplePos x="0" y="0"/>
             <wp:positionH relativeFrom="margin">
               <wp:align>center</wp:align>
             </wp:positionH>
             <wp:positionV relativeFrom="paragraph">
-              <wp:posOffset>7620</wp:posOffset>
+              <wp:posOffset>6985</wp:posOffset>
             </wp:positionV>
             <wp:extent cx="3384550" cy="2129874"/>
             <wp:effectExtent l="0" t="0" r="6350" b="3810"/>
@@ -19615,16 +19608,6 @@
           <w:szCs w:val="28"/>
         </w:rPr>
       </w:pPr>
-    </w:p>
-    <w:p>
-      <w:pPr>
-        <w:rPr>
-          <w:b/>
-          <w:bCs/>
-          <w:sz w:val="28"/>
-          <w:szCs w:val="28"/>
-        </w:rPr>
-      </w:pPr>
       <w:r>
         <w:rPr>
           <w:b/>
@@ -19633,14 +19616,15 @@
           <w:sz w:val="28"/>
           <w:szCs w:val="28"/>
         </w:rPr>
+        <w:lastRenderedPageBreak/>
         <w:drawing>
-          <wp:anchor distT="0" distB="0" distL="114300" distR="114300" simplePos="0" relativeHeight="251664384" behindDoc="1" locked="0" layoutInCell="1" allowOverlap="1" wp14:anchorId="36D7D462" wp14:editId="3A5CE46A">
+          <wp:anchor distT="0" distB="0" distL="114300" distR="114300" simplePos="0" relativeHeight="251664384" behindDoc="1" locked="0" layoutInCell="1" allowOverlap="1" wp14:anchorId="36D7D462" wp14:editId="38558FE8">
             <wp:simplePos x="0" y="0"/>
             <wp:positionH relativeFrom="margin">
-              <wp:align>center</wp:align>
+              <wp:posOffset>958850</wp:posOffset>
             </wp:positionH>
             <wp:positionV relativeFrom="paragraph">
-              <wp:posOffset>6350</wp:posOffset>
+              <wp:posOffset>-1270</wp:posOffset>
             </wp:positionV>
             <wp:extent cx="3814280" cy="2400300"/>
             <wp:effectExtent l="0" t="0" r="0" b="0"/>
@@ -19769,16 +19753,6 @@
           <w:szCs w:val="28"/>
         </w:rPr>
       </w:pPr>
-    </w:p>
-    <w:p>
-      <w:pPr>
-        <w:rPr>
-          <w:b/>
-          <w:bCs/>
-          <w:sz w:val="28"/>
-          <w:szCs w:val="28"/>
-        </w:rPr>
-      </w:pPr>
       <w:r>
         <w:rPr>
           <w:b/>
@@ -19788,15 +19762,15 @@
           <w:szCs w:val="28"/>
         </w:rPr>
         <w:drawing>
-          <wp:anchor distT="0" distB="0" distL="114300" distR="114300" simplePos="0" relativeHeight="251665408" behindDoc="1" locked="0" layoutInCell="1" allowOverlap="1" wp14:anchorId="04D6AFEB" wp14:editId="2C9D68EF">
+          <wp:anchor distT="0" distB="0" distL="114300" distR="114300" simplePos="0" relativeHeight="251665408" behindDoc="1" locked="0" layoutInCell="1" allowOverlap="1" wp14:anchorId="04D6AFEB" wp14:editId="7CA020B0">
             <wp:simplePos x="0" y="0"/>
             <wp:positionH relativeFrom="margin">
               <wp:align>center</wp:align>
             </wp:positionH>
             <wp:positionV relativeFrom="paragraph">
-              <wp:posOffset>7620</wp:posOffset>
+              <wp:posOffset>5080</wp:posOffset>
             </wp:positionV>
-            <wp:extent cx="4273550" cy="2689316"/>
+            <wp:extent cx="4273550" cy="2689225"/>
             <wp:effectExtent l="0" t="0" r="0" b="0"/>
             <wp:wrapNone/>
             <wp:docPr id="8" name="Picture 8" descr="A group of graphs showing different types of data&#10;&#10;Description automatically generated"/>
@@ -19825,7 +19799,7 @@
                   <pic:spPr>
                     <a:xfrm>
                       <a:off x="0" y="0"/>
-                      <a:ext cx="4273550" cy="2689316"/>
+                      <a:ext cx="4273550" cy="2689225"/>
                     </a:xfrm>
                     <a:prstGeom prst="rect">
                       <a:avLst/>
@@ -19933,6 +19907,16 @@
           <w:szCs w:val="28"/>
         </w:rPr>
       </w:pPr>
+    </w:p>
+    <w:p>
+      <w:pPr>
+        <w:rPr>
+          <w:b/>
+          <w:bCs/>
+          <w:sz w:val="28"/>
+          <w:szCs w:val="28"/>
+        </w:rPr>
+      </w:pPr>
       <w:r>
         <w:rPr>
           <w:b/>
@@ -19942,13 +19926,13 @@
           <w:szCs w:val="28"/>
         </w:rPr>
         <w:drawing>
-          <wp:anchor distT="0" distB="0" distL="114300" distR="114300" simplePos="0" relativeHeight="251666432" behindDoc="1" locked="0" layoutInCell="1" allowOverlap="1" wp14:anchorId="5DA47384" wp14:editId="171E12C7">
+          <wp:anchor distT="0" distB="0" distL="114300" distR="114300" simplePos="0" relativeHeight="251666432" behindDoc="1" locked="0" layoutInCell="1" allowOverlap="1" wp14:anchorId="5DA47384" wp14:editId="157F828C">
             <wp:simplePos x="0" y="0"/>
             <wp:positionH relativeFrom="margin">
               <wp:align>center</wp:align>
             </wp:positionH>
             <wp:positionV relativeFrom="paragraph">
-              <wp:posOffset>8255</wp:posOffset>
+              <wp:posOffset>6985</wp:posOffset>
             </wp:positionV>
             <wp:extent cx="4121150" cy="2593411"/>
             <wp:effectExtent l="0" t="0" r="0" b="0"/>
@@ -20085,14 +20069,15 @@
           <w:sz w:val="28"/>
           <w:szCs w:val="28"/>
         </w:rPr>
+        <w:lastRenderedPageBreak/>
         <w:drawing>
-          <wp:anchor distT="0" distB="0" distL="114300" distR="114300" simplePos="0" relativeHeight="251667456" behindDoc="1" locked="0" layoutInCell="1" allowOverlap="1" wp14:anchorId="4F816D9D" wp14:editId="53B685BB">
+          <wp:anchor distT="0" distB="0" distL="114300" distR="114300" simplePos="0" relativeHeight="251667456" behindDoc="1" locked="0" layoutInCell="1" allowOverlap="1" wp14:anchorId="4F816D9D" wp14:editId="245EF5AB">
             <wp:simplePos x="0" y="0"/>
             <wp:positionH relativeFrom="margin">
               <wp:align>center</wp:align>
             </wp:positionH>
             <wp:positionV relativeFrom="paragraph">
-              <wp:posOffset>7620</wp:posOffset>
+              <wp:posOffset>0</wp:posOffset>
             </wp:positionV>
             <wp:extent cx="3884914" cy="2444750"/>
             <wp:effectExtent l="0" t="0" r="1905" b="0"/>
@@ -20240,13 +20225,13 @@
           <w:szCs w:val="28"/>
         </w:rPr>
         <w:drawing>
-          <wp:anchor distT="0" distB="0" distL="114300" distR="114300" simplePos="0" relativeHeight="251668480" behindDoc="1" locked="0" layoutInCell="1" allowOverlap="1" wp14:anchorId="7F70CABE" wp14:editId="4E96B68B">
+          <wp:anchor distT="0" distB="0" distL="114300" distR="114300" simplePos="0" relativeHeight="251668480" behindDoc="1" locked="0" layoutInCell="1" allowOverlap="1" wp14:anchorId="7F70CABE" wp14:editId="474882B4">
             <wp:simplePos x="0" y="0"/>
             <wp:positionH relativeFrom="margin">
               <wp:align>center</wp:align>
             </wp:positionH>
             <wp:positionV relativeFrom="paragraph">
-              <wp:posOffset>10160</wp:posOffset>
+              <wp:posOffset>8255</wp:posOffset>
             </wp:positionV>
             <wp:extent cx="3848100" cy="2421583"/>
             <wp:effectExtent l="0" t="0" r="0" b="0"/>
@@ -20375,6 +20360,16 @@
           <w:szCs w:val="28"/>
         </w:rPr>
       </w:pPr>
+    </w:p>
+    <w:p>
+      <w:pPr>
+        <w:rPr>
+          <w:b/>
+          <w:bCs/>
+          <w:sz w:val="28"/>
+          <w:szCs w:val="28"/>
+        </w:rPr>
+      </w:pPr>
       <w:r>
         <w:rPr>
           <w:b/>
@@ -20384,13 +20379,13 @@
           <w:szCs w:val="28"/>
         </w:rPr>
         <w:drawing>
-          <wp:anchor distT="0" distB="0" distL="114300" distR="114300" simplePos="0" relativeHeight="251669504" behindDoc="1" locked="0" layoutInCell="1" allowOverlap="1" wp14:anchorId="5111A649" wp14:editId="45342D86">
+          <wp:anchor distT="0" distB="0" distL="114300" distR="114300" simplePos="0" relativeHeight="251669504" behindDoc="1" locked="0" layoutInCell="1" allowOverlap="1" wp14:anchorId="5111A649" wp14:editId="10F3BF3C">
             <wp:simplePos x="0" y="0"/>
             <wp:positionH relativeFrom="margin">
               <wp:align>center</wp:align>
             </wp:positionH>
             <wp:positionV relativeFrom="paragraph">
-              <wp:posOffset>635</wp:posOffset>
+              <wp:posOffset>6350</wp:posOffset>
             </wp:positionV>
             <wp:extent cx="3683708" cy="2203450"/>
             <wp:effectExtent l="0" t="0" r="0" b="6350"/>
@@ -20509,6 +20504,16 @@
           <w:szCs w:val="28"/>
         </w:rPr>
       </w:pPr>
+    </w:p>
+    <w:p>
+      <w:pPr>
+        <w:rPr>
+          <w:b/>
+          <w:bCs/>
+          <w:sz w:val="28"/>
+          <w:szCs w:val="28"/>
+        </w:rPr>
+      </w:pPr>
       <w:r>
         <w:rPr>
           <w:b/>
@@ -20519,13 +20524,13 @@
         </w:rPr>
         <w:lastRenderedPageBreak/>
         <w:drawing>
-          <wp:anchor distT="0" distB="0" distL="114300" distR="114300" simplePos="0" relativeHeight="251670528" behindDoc="1" locked="0" layoutInCell="1" allowOverlap="1" wp14:anchorId="720C2186" wp14:editId="1FD3A32A">
+          <wp:anchor distT="0" distB="0" distL="114300" distR="114300" simplePos="0" relativeHeight="251670528" behindDoc="1" locked="0" layoutInCell="1" allowOverlap="1" wp14:anchorId="720C2186" wp14:editId="38C74308">
             <wp:simplePos x="0" y="0"/>
             <wp:positionH relativeFrom="margin">
               <wp:align>center</wp:align>
             </wp:positionH>
             <wp:positionV relativeFrom="paragraph">
-              <wp:posOffset>5080</wp:posOffset>
+              <wp:posOffset>-1270</wp:posOffset>
             </wp:positionV>
             <wp:extent cx="3549650" cy="2123261"/>
             <wp:effectExtent l="0" t="0" r="0" b="0"/>
@@ -20787,7 +20792,7 @@
           <w:szCs w:val="28"/>
         </w:rPr>
         <w:drawing>
-          <wp:anchor distT="0" distB="0" distL="114300" distR="114300" simplePos="0" relativeHeight="251672576" behindDoc="1" locked="0" layoutInCell="1" allowOverlap="1" wp14:anchorId="4BE08288" wp14:editId="43AF1836">
+          <wp:anchor distT="0" distB="0" distL="114300" distR="114300" simplePos="0" relativeHeight="251672576" behindDoc="1" locked="0" layoutInCell="1" allowOverlap="1" wp14:anchorId="4BE08288" wp14:editId="63F53A36">
             <wp:simplePos x="0" y="0"/>
             <wp:positionH relativeFrom="margin">
               <wp:align>center</wp:align>
@@ -20892,13 +20897,33 @@
           <w:szCs w:val="28"/>
         </w:rPr>
       </w:pPr>
-      <w:r>
+    </w:p>
+    <w:p>
+      <w:pPr>
         <w:rPr>
           <w:b/>
           <w:bCs/>
           <w:sz w:val="28"/>
           <w:szCs w:val="28"/>
         </w:rPr>
+      </w:pPr>
+    </w:p>
+    <w:p>
+      <w:pPr>
+        <w:rPr>
+          <w:b/>
+          <w:bCs/>
+          <w:sz w:val="28"/>
+          <w:szCs w:val="28"/>
+        </w:rPr>
+      </w:pPr>
+      <w:r>
+        <w:rPr>
+          <w:b/>
+          <w:bCs/>
+          <w:sz w:val="28"/>
+          <w:szCs w:val="28"/>
+        </w:rPr>
         <w:t>Acknowledgements:</w:t>
       </w:r>
     </w:p>
@@ -20967,18 +20992,18 @@
         </w:rPr>
         <w:t xml:space="preserve"> for helping me categorising and extracting the data from a massive dataset, and giving me a helping hand on calculating certain variables such as conspecific density. </w:t>
       </w:r>
-    </w:p>
-    <w:p>
-      <w:pPr>
-        <w:rPr>
-          <w:sz w:val="24"/>
-          <w:szCs w:val="24"/>
-        </w:rPr>
-      </w:pPr>
-    </w:p>
-    <w:p>
-      <w:pPr>
-        <w:rPr>
+      <w:r>
+        <w:rPr>
+          <w:sz w:val="24"/>
+          <w:szCs w:val="24"/>
+        </w:rPr>
+        <w:t xml:space="preserve">Despite the result not being ideal at the end, I still learnt quite a lot throughout doing it. </w:t>
+      </w:r>
+    </w:p>
+    <w:p>
+      <w:pPr>
+        <w:rPr>
+          <w:color w:val="1F3864" w:themeColor="accent1" w:themeShade="80"/>
           <w:sz w:val="32"/>
           <w:szCs w:val="32"/>
         </w:rPr>
@@ -20987,89 +21012,72 @@
         <w:rPr>
           <w:b/>
           <w:bCs/>
+          <w:color w:val="1F3864" w:themeColor="accent1" w:themeShade="80"/>
           <w:sz w:val="32"/>
           <w:szCs w:val="32"/>
         </w:rPr>
-        <w:t>Data and Code Availability</w:t>
-      </w:r>
-      <w:r>
-        <w:rPr>
-          <w:b/>
-          <w:bCs/>
+        <w:lastRenderedPageBreak/>
+        <w:t>Data and Code Availability:</w:t>
+      </w:r>
+    </w:p>
+    <w:p>
+      <w:pPr>
+        <w:rPr>
+          <w:sz w:val="24"/>
+          <w:szCs w:val="24"/>
+        </w:rPr>
+      </w:pPr>
+      <w:r>
+        <w:rPr>
+          <w:sz w:val="24"/>
+          <w:szCs w:val="24"/>
+        </w:rPr>
+        <w:t xml:space="preserve">All the reproducible codes, models, and the working progression of this project can be found under this </w:t>
+      </w:r>
+      <w:proofErr w:type="spellStart"/>
+      <w:r>
+        <w:rPr>
+          <w:sz w:val="24"/>
+          <w:szCs w:val="24"/>
+        </w:rPr>
+        <w:t>github</w:t>
+      </w:r>
+      <w:proofErr w:type="spellEnd"/>
+      <w:r>
+        <w:rPr>
+          <w:sz w:val="24"/>
+          <w:szCs w:val="24"/>
+        </w:rPr>
+        <w:t xml:space="preserve"> depository: </w:t>
+      </w:r>
+    </w:p>
+    <w:p>
+      <w:pPr>
+        <w:rPr>
+          <w:sz w:val="24"/>
+          <w:szCs w:val="24"/>
+        </w:rPr>
+      </w:pPr>
+    </w:p>
+    <w:p>
+      <w:pPr>
+        <w:rPr>
+          <w:b/>
+          <w:bCs/>
+          <w:color w:val="1F3864" w:themeColor="accent1" w:themeShade="80"/>
           <w:sz w:val="32"/>
           <w:szCs w:val="32"/>
         </w:rPr>
-        <w:t>:</w:t>
-      </w:r>
-    </w:p>
-    <w:p>
-      <w:pPr>
-        <w:rPr>
-          <w:sz w:val="24"/>
-          <w:szCs w:val="24"/>
-        </w:rPr>
-      </w:pPr>
-      <w:r>
-        <w:rPr>
-          <w:sz w:val="24"/>
-          <w:szCs w:val="24"/>
-        </w:rPr>
-        <w:lastRenderedPageBreak/>
-        <w:t xml:space="preserve">All the reproducible codes, models, and the working progression of this project can be found under this </w:t>
-      </w:r>
-      <w:proofErr w:type="spellStart"/>
-      <w:r>
-        <w:rPr>
-          <w:sz w:val="24"/>
-          <w:szCs w:val="24"/>
-        </w:rPr>
-        <w:t>github</w:t>
-      </w:r>
-      <w:proofErr w:type="spellEnd"/>
-      <w:r>
-        <w:rPr>
-          <w:sz w:val="24"/>
-          <w:szCs w:val="24"/>
-        </w:rPr>
-        <w:t xml:space="preserve"> depository: </w:t>
-      </w:r>
-    </w:p>
-    <w:p>
-      <w:pPr>
-        <w:rPr>
-          <w:b/>
-          <w:bCs/>
+      </w:pPr>
+      <w:r>
+        <w:rPr>
+          <w:b/>
+          <w:bCs/>
+          <w:color w:val="1F3864" w:themeColor="accent1" w:themeShade="80"/>
           <w:sz w:val="32"/>
           <w:szCs w:val="32"/>
         </w:rPr>
-      </w:pPr>
-    </w:p>
-    <w:p>
-      <w:pPr>
-        <w:rPr>
-          <w:b/>
-          <w:bCs/>
-          <w:sz w:val="32"/>
-          <w:szCs w:val="32"/>
-        </w:rPr>
-      </w:pPr>
-      <w:r>
-        <w:rPr>
-          <w:b/>
-          <w:bCs/>
-          <w:sz w:val="32"/>
-          <w:szCs w:val="32"/>
-        </w:rPr>
-        <w:t>References</w:t>
-      </w:r>
-      <w:r>
-        <w:rPr>
-          <w:b/>
-          <w:bCs/>
-          <w:sz w:val="32"/>
-          <w:szCs w:val="32"/>
-        </w:rPr>
-        <w:t xml:space="preserve">: </w:t>
+        <w:t xml:space="preserve">References: </w:t>
       </w:r>
     </w:p>
     <w:p>
@@ -22759,24 +22767,6 @@
         </w:rPr>
         <w:t>, 154(1), 302–318. https://doi.org/10.1016/j.resp.2006.02.011</w:t>
       </w:r>
-    </w:p>
-    <w:p>
-      <w:pPr>
-        <w:rPr>
-          <w:sz w:val="24"/>
-          <w:szCs w:val="24"/>
-        </w:rPr>
-      </w:pPr>
-    </w:p>
-    <w:p>
-      <w:pPr>
-        <w:rPr>
-          <w:b/>
-          <w:bCs/>
-          <w:sz w:val="24"/>
-          <w:szCs w:val="24"/>
-        </w:rPr>
-      </w:pPr>
     </w:p>
     <w:sectPr>
       <w:footerReference w:type="default" r:id="rId24"/>

</xml_diff>